<commit_message>
Reverting to first-order model
For the purposes of the conference, need to redefine certain variables, so will simplify model until can fix those
</commit_message>
<xml_diff>
--- a/emmeans_John.docx
+++ b/emmeans_John.docx
@@ -4,826 +4,1662 @@
   <w:body>
     <w:p>
       <w:pPr>
+        <w:pStyle w:val="Title"/>
+      </w:pPr>
+      <w:r>
+        <w:t>DataDeficiency_analysis</w:t>
+      </w:r>
+    </w:p>
+    <w:p>
+      <w:pPr>
+        <w:pStyle w:val="Author"/>
+      </w:pPr>
+      <w:r>
+        <w:t>Alex</w:t>
+      </w:r>
+    </w:p>
+    <w:p>
+      <w:pPr>
+        <w:pStyle w:val="FirstParagraph"/>
+      </w:pPr>
+      <w:r>
+        <w:rPr>
+          <w:noProof/>
+        </w:rPr>
+        <w:drawing>
+          <wp:inline distT="0" distB="0" distL="0" distR="0">
+            <wp:extent cx="5334000" cy="4267200"/>
+            <wp:effectExtent l="0" t="0" r="0" b="0"/>
+            <wp:docPr id="2" name="Picture"/>
+            <wp:cNvGraphicFramePr/>
+            <a:graphic xmlns:a="http://schemas.openxmlformats.org/drawingml/2006/main">
+              <a:graphicData uri="http://schemas.openxmlformats.org/drawingml/2006/picture">
+                <pic:pic xmlns:pic="http://schemas.openxmlformats.org/drawingml/2006/picture">
+                  <pic:nvPicPr>
+                    <pic:cNvPr id="0" name="Picture" descr="DataDeficiency_analysis_files/figure-docx/unnamed-chunk-3-1.png"/>
+                    <pic:cNvPicPr>
+                      <a:picLocks noChangeAspect="1" noChangeArrowheads="1"/>
+                    </pic:cNvPicPr>
+                  </pic:nvPicPr>
+                  <pic:blipFill>
+                    <a:blip r:embed="rId7"/>
+                    <a:stretch>
+                      <a:fillRect/>
+                    </a:stretch>
+                  </pic:blipFill>
+                  <pic:spPr bwMode="auto">
+                    <a:xfrm>
+                      <a:off x="0" y="0"/>
+                      <a:ext cx="5334000" cy="4267200"/>
+                    </a:xfrm>
+                    <a:prstGeom prst="rect">
+                      <a:avLst/>
+                    </a:prstGeom>
+                    <a:noFill/>
+                    <a:ln w="9525">
+                      <a:noFill/>
+                      <a:headEnd/>
+                      <a:tailEnd/>
+                    </a:ln>
+                  </pic:spPr>
+                </pic:pic>
+              </a:graphicData>
+            </a:graphic>
+          </wp:inline>
+        </w:drawing>
+      </w:r>
+    </w:p>
+    <w:p>
+      <w:pPr>
         <w:pStyle w:val="SourceCode"/>
+      </w:pPr>
+      <w:proofErr w:type="spellStart"/>
+      <w:r>
         <w:rPr>
           <w:rStyle w:val="NormalTok"/>
-          <w:rFonts w:asciiTheme="minorHAnsi" w:hAnsiTheme="minorHAnsi"/>
-          <w:b/>
-          <w:bCs/>
-          <w:sz w:val="24"/>
-          <w:u w:val="single"/>
-          <w:shd w:val="clear" w:color="auto" w:fill="auto"/>
-        </w:rPr>
-      </w:pPr>
-      <w:r>
-        <w:rPr>
-          <w:b/>
-          <w:bCs/>
-          <w:u w:val="single"/>
-        </w:rPr>
-        <w:t>HABITAT</w:t>
-      </w:r>
+        </w:rPr>
+        <w:t>logsize_means</w:t>
+      </w:r>
+      <w:proofErr w:type="spellEnd"/>
+    </w:p>
+    <w:p>
+      <w:pPr>
+        <w:pStyle w:val="SourceCode"/>
+      </w:pPr>
+      <w:r>
+        <w:rPr>
+          <w:rStyle w:val="VerbatimChar"/>
+        </w:rPr>
+        <w:t>##  log_size      prob         SE  df asymp.LCL asymp.UCL</w:t>
+      </w:r>
+      <w:r>
+        <w:br/>
+      </w:r>
+      <w:r>
+        <w:rPr>
+          <w:rStyle w:val="VerbatimChar"/>
+        </w:rPr>
+        <w:t>##      2.00 0.6284249 0.12182602 Inf 0.3782241 0.8246282</w:t>
+      </w:r>
+      <w:r>
+        <w:br/>
+      </w:r>
+      <w:r>
+        <w:rPr>
+          <w:rStyle w:val="VerbatimChar"/>
+        </w:rPr>
+        <w:t>##      2.25 0.5922782 0.11452159 Inf 0.3644501 0.7863199</w:t>
+      </w:r>
+      <w:r>
+        <w:br/>
+      </w:r>
+      <w:r>
+        <w:rPr>
+          <w:rStyle w:val="VerbatimChar"/>
+        </w:rPr>
+        <w:t>##      2.50 0.5551045 0.10557499 Inf 0.3505659 0.7425350</w:t>
+      </w:r>
+      <w:r>
+        <w:br/>
+      </w:r>
+      <w:r>
+        <w:rPr>
+          <w:rStyle w:val="VerbatimChar"/>
+        </w:rPr>
+        <w:t>##      2.75 0.5173037 0.09532379 Inf 0.3364894 0.6936976</w:t>
+      </w:r>
+      <w:r>
+        <w:br/>
+      </w:r>
+      <w:r>
+        <w:rPr>
+          <w:rStyle w:val="VerbatimChar"/>
+        </w:rPr>
+        <w:t>##      3.00 0.4793039 0.08421284 Inf 0.3220905 0.6407263</w:t>
+      </w:r>
+      <w:r>
+        <w:br/>
+      </w:r>
+      <w:r>
+        <w:rPr>
+          <w:rStyle w:val="VerbatimChar"/>
+        </w:rPr>
+        <w:t>##      3.25 0.4415420 0</w:t>
+      </w:r>
+      <w:r>
+        <w:rPr>
+          <w:rStyle w:val="VerbatimChar"/>
+        </w:rPr>
+        <w:t>.07278200 Inf 0.3071634 0.5850652</w:t>
+      </w:r>
+      <w:r>
+        <w:br/>
+      </w:r>
+      <w:r>
+        <w:rPr>
+          <w:rStyle w:val="VerbatimChar"/>
+        </w:rPr>
+        <w:t>##      3.50 0.4044444 0.06165587 Inf 0.2913828 0.5286477</w:t>
+      </w:r>
+      <w:r>
+        <w:br/>
+      </w:r>
+      <w:r>
+        <w:rPr>
+          <w:rStyle w:val="VerbatimChar"/>
+        </w:rPr>
+        <w:t>##      3.75 0.3684075 0.05153894 Inf 0.2742465 0.4737924</w:t>
+      </w:r>
+      <w:r>
+        <w:br/>
+      </w:r>
+      <w:r>
+        <w:rPr>
+          <w:rStyle w:val="VerbatimChar"/>
+        </w:rPr>
+        <w:t>##      4.00 0.3337819 0.04319936 Inf 0.2550448 0.4230235</w:t>
+      </w:r>
+      <w:r>
+        <w:br/>
+      </w:r>
+      <w:r>
+        <w:rPr>
+          <w:rStyle w:val="VerbatimChar"/>
+        </w:rPr>
+        <w:t xml:space="preserve">##      4.25 0.3008605 0.03736552 Inf 0.2330135 </w:t>
+      </w:r>
+      <w:r>
+        <w:rPr>
+          <w:rStyle w:val="VerbatimChar"/>
+        </w:rPr>
+        <w:t>0.3787083</w:t>
+      </w:r>
+      <w:r>
+        <w:br/>
+      </w:r>
+      <w:r>
+        <w:rPr>
+          <w:rStyle w:val="VerbatimChar"/>
+        </w:rPr>
+        <w:t>##      4.50 0.2698708 0.03441808 Inf 0.2078993 0.3423316</w:t>
+      </w:r>
+      <w:r>
+        <w:br/>
+      </w:r>
+      <w:r>
+        <w:rPr>
+          <w:rStyle w:val="VerbatimChar"/>
+        </w:rPr>
+        <w:t>##      4.75 0.2409730 0.03402485 Inf 0.1806494 0.3137274</w:t>
+      </w:r>
+      <w:r>
+        <w:br/>
+      </w:r>
+      <w:r>
+        <w:rPr>
+          <w:rStyle w:val="VerbatimChar"/>
+        </w:rPr>
+        <w:t>##      5.00 0.2142615 0.03524889 Inf 0.1531906 0.2913037</w:t>
+      </w:r>
+      <w:r>
+        <w:br/>
+      </w:r>
+      <w:r>
+        <w:rPr>
+          <w:rStyle w:val="VerbatimChar"/>
+        </w:rPr>
+        <w:t>##      5.25 0.1897707 0.03709628 Inf 0.1273750 0.2731634</w:t>
+      </w:r>
+      <w:r>
+        <w:br/>
+      </w:r>
+      <w:r>
+        <w:rPr>
+          <w:rStyle w:val="VerbatimChar"/>
+        </w:rPr>
+        <w:lastRenderedPageBreak/>
+        <w:t>##      5.50 0</w:t>
+      </w:r>
+      <w:r>
+        <w:rPr>
+          <w:rStyle w:val="VerbatimChar"/>
+        </w:rPr>
+        <w:t>.1674825 0.03887082 Inf 0.1043337 0.2578492</w:t>
+      </w:r>
+      <w:r>
+        <w:br/>
+      </w:r>
+      <w:r>
+        <w:rPr>
+          <w:rStyle w:val="VerbatimChar"/>
+        </w:rPr>
+        <w:t>##      5.75 0.1473360 0.04019435 Inf 0.0844988 0.2444260</w:t>
+      </w:r>
+      <w:r>
+        <w:br/>
+      </w:r>
+      <w:r>
+        <w:rPr>
+          <w:rStyle w:val="VerbatimChar"/>
+        </w:rPr>
+        <w:t>##      6.00 0.1292368 0.04090952 Inf 0.0678480 0.2323263</w:t>
+      </w:r>
+      <w:r>
+        <w:br/>
+      </w:r>
+      <w:r>
+        <w:rPr>
+          <w:rStyle w:val="VerbatimChar"/>
+        </w:rPr>
+        <w:t>##      6.25 0.1130660 0.04099050 Inf 0.0541187 0.2212047</w:t>
+      </w:r>
+      <w:r>
+        <w:br/>
+      </w:r>
+      <w:r>
+        <w:rPr>
+          <w:rStyle w:val="VerbatimChar"/>
+        </w:rPr>
+        <w:t xml:space="preserve">##      6.50 0.0986894 0.04048357 Inf </w:t>
+      </w:r>
+      <w:r>
+        <w:rPr>
+          <w:rStyle w:val="VerbatimChar"/>
+        </w:rPr>
+        <w:t>0.0429463 0.2108453</w:t>
+      </w:r>
+      <w:r>
+        <w:br/>
+      </w:r>
+      <w:r>
+        <w:rPr>
+          <w:rStyle w:val="VerbatimChar"/>
+        </w:rPr>
+        <w:t>##      6.75 0.0859635 0.03947068 Inf 0.0339439 0.2011084</w:t>
+      </w:r>
+      <w:r>
+        <w:br/>
+      </w:r>
+      <w:r>
+        <w:rPr>
+          <w:rStyle w:val="VerbatimChar"/>
+        </w:rPr>
+        <w:t>##      7.00 0.0747426 0.03804753 Inf 0.0267441 0.1919000</w:t>
+      </w:r>
+      <w:r>
+        <w:br/>
+      </w:r>
+      <w:r>
+        <w:rPr>
+          <w:rStyle w:val="VerbatimChar"/>
+        </w:rPr>
+        <w:t>##      7.25 0.0648824 0.03631070 Inf 0.0210193 0.1831547</w:t>
+      </w:r>
+      <w:r>
+        <w:br/>
+      </w:r>
+      <w:r>
+        <w:rPr>
+          <w:rStyle w:val="VerbatimChar"/>
+        </w:rPr>
+        <w:t>##      7.50 0.0562439 0.03435023 Inf 0.0164875 0.1748250</w:t>
+      </w:r>
+      <w:r>
+        <w:br/>
+      </w:r>
+      <w:r>
+        <w:rPr>
+          <w:rStyle w:val="VerbatimChar"/>
+        </w:rPr>
+        <w:t xml:space="preserve">##  </w:t>
+      </w:r>
+      <w:r>
+        <w:rPr>
+          <w:rStyle w:val="VerbatimChar"/>
+        </w:rPr>
+        <w:t xml:space="preserve">    7.75 0.0486956 0.03224588 Inf 0.0129126 0.1668754</w:t>
+      </w:r>
+      <w:r>
+        <w:br/>
+      </w:r>
+      <w:r>
+        <w:rPr>
+          <w:rStyle w:val="VerbatimChar"/>
+        </w:rPr>
+        <w:t>##      8.00 0.0421152 0.03006552 Inf 0.0101004 0.1592784</w:t>
+      </w:r>
+      <w:r>
+        <w:br/>
+      </w:r>
+      <w:r>
+        <w:rPr>
+          <w:rStyle w:val="VerbatimChar"/>
+        </w:rPr>
+        <w:t xml:space="preserve">## </w:t>
+      </w:r>
+      <w:r>
+        <w:br/>
+      </w:r>
+      <w:r>
+        <w:rPr>
+          <w:rStyle w:val="VerbatimChar"/>
+        </w:rPr>
+        <w:t xml:space="preserve">## Results are averaged over the levels of: Fisheries, Epipelagic, Mesopelagic, Bathypelagic, Rep_Strategy </w:t>
+      </w:r>
+      <w:r>
+        <w:br/>
+      </w:r>
+      <w:r>
+        <w:rPr>
+          <w:rStyle w:val="VerbatimChar"/>
+        </w:rPr>
+        <w:t xml:space="preserve">## Confidence level used: 0.95 </w:t>
+      </w:r>
+      <w:r>
+        <w:br/>
+      </w:r>
+      <w:r>
+        <w:rPr>
+          <w:rStyle w:val="VerbatimChar"/>
+        </w:rPr>
+        <w:t>## Intervals are back-transformed from the logit scale</w:t>
+      </w:r>
+    </w:p>
+    <w:p>
+      <w:pPr>
+        <w:pStyle w:val="SourceCode"/>
+      </w:pPr>
+      <w:r>
+        <w:rPr>
+          <w:rStyle w:val="NormalTok"/>
+        </w:rPr>
+        <w:t>Brackish_means</w:t>
+      </w:r>
+    </w:p>
+    <w:p>
+      <w:pPr>
+        <w:pStyle w:val="SourceCode"/>
+      </w:pPr>
+      <w:r>
+        <w:rPr>
+          <w:rStyle w:val="VerbatimChar"/>
+        </w:rPr>
+        <w:t>##  BrackishFreshwater     emmean        SE  df asymp.LCL  asymp.UCL</w:t>
+      </w:r>
+      <w:r>
+        <w:br/>
+      </w:r>
+      <w:r>
+        <w:rPr>
+          <w:rStyle w:val="VerbatimChar"/>
+        </w:rPr>
+        <w:t>##                   0 -0.8435952 0.1753329 Inf -1.187241 -0.4999491</w:t>
+      </w:r>
+      <w:r>
+        <w:br/>
+      </w:r>
+      <w:r>
+        <w:rPr>
+          <w:rStyle w:val="VerbatimChar"/>
+        </w:rPr>
+        <w:t xml:space="preserve">##                   1 -2.3922874 0.6619408 Inf </w:t>
+      </w:r>
+      <w:r>
+        <w:rPr>
+          <w:rStyle w:val="VerbatimChar"/>
+        </w:rPr>
+        <w:t>-3.689667 -1.0949073</w:t>
+      </w:r>
+      <w:r>
+        <w:br/>
+      </w:r>
+      <w:r>
+        <w:rPr>
+          <w:rStyle w:val="VerbatimChar"/>
+        </w:rPr>
+        <w:t xml:space="preserve">## </w:t>
+      </w:r>
+      <w:r>
+        <w:br/>
+      </w:r>
+      <w:r>
+        <w:rPr>
+          <w:rStyle w:val="VerbatimChar"/>
+        </w:rPr>
+        <w:t xml:space="preserve">## Results are averaged over the levels of: Fisheries, Epipelagic, Mesopelagic, Bathypelagic, Rep_Strategy </w:t>
+      </w:r>
+      <w:r>
+        <w:br/>
+      </w:r>
+      <w:r>
+        <w:rPr>
+          <w:rStyle w:val="VerbatimChar"/>
+        </w:rPr>
+        <w:t xml:space="preserve">## Results are given on the logit (not the response) scale. </w:t>
+      </w:r>
+      <w:r>
+        <w:br/>
+      </w:r>
+      <w:r>
+        <w:rPr>
+          <w:rStyle w:val="VerbatimChar"/>
+        </w:rPr>
+        <w:t>## Confidence level used: 0.95</w:t>
+      </w:r>
+    </w:p>
+    <w:p>
+      <w:pPr>
+        <w:pStyle w:val="SourceCode"/>
+      </w:pPr>
+      <w:r>
+        <w:rPr>
+          <w:rStyle w:val="NormalTok"/>
+        </w:rPr>
+        <w:t>DW_means</w:t>
+      </w:r>
+    </w:p>
+    <w:p>
+      <w:pPr>
+        <w:pStyle w:val="SourceCode"/>
+      </w:pPr>
+      <w:r>
+        <w:rPr>
+          <w:rStyle w:val="VerbatimChar"/>
+        </w:rPr>
+        <w:t>##  Deepwater     emme</w:t>
+      </w:r>
+      <w:r>
+        <w:rPr>
+          <w:rStyle w:val="VerbatimChar"/>
+        </w:rPr>
+        <w:t>an        SE  df asymp.LCL  asymp.UCL</w:t>
+      </w:r>
+      <w:r>
+        <w:br/>
+      </w:r>
+      <w:r>
+        <w:rPr>
+          <w:rStyle w:val="VerbatimChar"/>
+        </w:rPr>
+        <w:t>##          0 -1.1216551 0.3080005 Inf -1.725325 -0.5179851</w:t>
+      </w:r>
+      <w:r>
+        <w:br/>
+      </w:r>
+      <w:r>
+        <w:rPr>
+          <w:rStyle w:val="VerbatimChar"/>
+        </w:rPr>
+        <w:t>##          1 -0.8972958 0.2518912 Inf -1.390993 -0.4035980</w:t>
+      </w:r>
+      <w:r>
+        <w:br/>
+      </w:r>
+      <w:r>
+        <w:rPr>
+          <w:rStyle w:val="VerbatimChar"/>
+        </w:rPr>
+        <w:t xml:space="preserve">## </w:t>
+      </w:r>
+      <w:r>
+        <w:br/>
+      </w:r>
+      <w:r>
+        <w:rPr>
+          <w:rStyle w:val="VerbatimChar"/>
+        </w:rPr>
+        <w:t xml:space="preserve">## Results are averaged over the levels of: Fisheries, Epipelagic, Mesopelagic, Bathypelagic, </w:t>
+      </w:r>
+      <w:r>
+        <w:rPr>
+          <w:rStyle w:val="VerbatimChar"/>
+        </w:rPr>
+        <w:t xml:space="preserve">Rep_Strategy </w:t>
+      </w:r>
+      <w:r>
+        <w:br/>
+      </w:r>
+      <w:r>
+        <w:rPr>
+          <w:rStyle w:val="VerbatimChar"/>
+        </w:rPr>
+        <w:t xml:space="preserve">## Results are given on the logit (not the response) scale. </w:t>
+      </w:r>
+      <w:r>
+        <w:br/>
+      </w:r>
+      <w:r>
+        <w:rPr>
+          <w:rStyle w:val="VerbatimChar"/>
+        </w:rPr>
+        <w:t>## Confidence level used: 0.95</w:t>
+      </w:r>
+    </w:p>
+    <w:p>
+      <w:pPr>
+        <w:pStyle w:val="SourceCode"/>
+      </w:pPr>
+      <w:r>
+        <w:rPr>
+          <w:rStyle w:val="NormalTok"/>
+        </w:rPr>
+        <w:t>coastalfish_means</w:t>
+      </w:r>
+    </w:p>
+    <w:p>
+      <w:pPr>
+        <w:pStyle w:val="SourceCode"/>
+      </w:pPr>
+      <w:r>
+        <w:rPr>
+          <w:rStyle w:val="VerbatimChar"/>
+        </w:rPr>
+        <w:t>##  Coastal     emmean        SE  df asymp.LCL  asymp.UCL</w:t>
+      </w:r>
+      <w:r>
+        <w:br/>
+      </w:r>
+      <w:r>
+        <w:rPr>
+          <w:rStyle w:val="VerbatimChar"/>
+        </w:rPr>
+        <w:t>##        0 -0.6979171 0.2113887 Inf -1.112231 -0.2836027</w:t>
+      </w:r>
+      <w:r>
+        <w:br/>
+      </w:r>
+      <w:r>
+        <w:rPr>
+          <w:rStyle w:val="VerbatimChar"/>
+        </w:rPr>
+        <w:t>##        1 -1.1642340 0.2168857 Inf -1.589322 -0.7391459</w:t>
+      </w:r>
+      <w:r>
+        <w:br/>
+      </w:r>
+      <w:r>
+        <w:rPr>
+          <w:rStyle w:val="VerbatimChar"/>
+        </w:rPr>
+        <w:t xml:space="preserve">## </w:t>
+      </w:r>
+      <w:r>
+        <w:br/>
+      </w:r>
+      <w:r>
+        <w:rPr>
+          <w:rStyle w:val="VerbatimChar"/>
+        </w:rPr>
+        <w:t xml:space="preserve">## Results are averaged over the levels of: Fisheries, Epipelagic, Mesopelagic, Bathypelagic, Rep_Strategy </w:t>
+      </w:r>
+      <w:r>
+        <w:br/>
+      </w:r>
+      <w:r>
+        <w:rPr>
+          <w:rStyle w:val="VerbatimChar"/>
+        </w:rPr>
+        <w:t xml:space="preserve">## Results are given on the </w:t>
+      </w:r>
+      <w:r>
+        <w:rPr>
+          <w:rStyle w:val="VerbatimChar"/>
+        </w:rPr>
+        <w:t xml:space="preserve">logit (not the response) scale. </w:t>
+      </w:r>
+      <w:r>
+        <w:br/>
+      </w:r>
+      <w:r>
+        <w:rPr>
+          <w:rStyle w:val="VerbatimChar"/>
+        </w:rPr>
+        <w:t>## Confidence level used: 0.95</w:t>
+      </w:r>
+    </w:p>
+    <w:p>
+      <w:pPr>
+        <w:pStyle w:val="SourceCode"/>
+      </w:pPr>
+      <w:r>
+        <w:rPr>
+          <w:rStyle w:val="NormalTok"/>
+        </w:rPr>
+        <w:t>pelagicfish_means</w:t>
+      </w:r>
+    </w:p>
+    <w:p>
+      <w:pPr>
+        <w:pStyle w:val="SourceCode"/>
+      </w:pPr>
+      <w:r>
+        <w:rPr>
+          <w:rStyle w:val="VerbatimChar"/>
+        </w:rPr>
+        <w:lastRenderedPageBreak/>
+        <w:t>##  Pelagic      prob         SE  df  asymp.LCL asymp.UCL</w:t>
+      </w:r>
+      <w:r>
+        <w:br/>
+      </w:r>
+      <w:r>
+        <w:rPr>
+          <w:rStyle w:val="VerbatimChar"/>
+        </w:rPr>
+        <w:t>##        0 0.2795771 0.03517427 Inf 0.21604880 0.3533655</w:t>
+      </w:r>
+      <w:r>
+        <w:br/>
+      </w:r>
+      <w:r>
+        <w:rPr>
+          <w:rStyle w:val="VerbatimChar"/>
+        </w:rPr>
+        <w:t>##        1 0.1961267 0.08406800 Inf 0.07901745 0.4096073</w:t>
+      </w:r>
+      <w:r>
+        <w:br/>
+      </w:r>
+      <w:r>
+        <w:rPr>
+          <w:rStyle w:val="VerbatimChar"/>
+        </w:rPr>
+        <w:t xml:space="preserve">## </w:t>
+      </w:r>
+      <w:r>
+        <w:br/>
+      </w:r>
+      <w:r>
+        <w:rPr>
+          <w:rStyle w:val="VerbatimChar"/>
+        </w:rPr>
+        <w:t xml:space="preserve">## Results are averaged over the levels of: Fisheries, Epipelagic, Mesopelagic, Bathypelagic, Rep_Strategy </w:t>
+      </w:r>
+      <w:r>
+        <w:br/>
+      </w:r>
+      <w:r>
+        <w:rPr>
+          <w:rStyle w:val="VerbatimChar"/>
+        </w:rPr>
+        <w:t xml:space="preserve">## Confidence level used: 0.95 </w:t>
+      </w:r>
+      <w:r>
+        <w:br/>
+      </w:r>
+      <w:r>
+        <w:rPr>
+          <w:rStyle w:val="VerbatimChar"/>
+        </w:rPr>
+        <w:t>## Intervals are back-transformed from the logit scale</w:t>
+      </w:r>
+    </w:p>
+    <w:p>
+      <w:pPr>
+        <w:pStyle w:val="SourceCode"/>
+      </w:pPr>
+      <w:r>
+        <w:rPr>
+          <w:rStyle w:val="NormalTok"/>
+        </w:rPr>
+        <w:t>temptrop_means</w:t>
+      </w:r>
+    </w:p>
+    <w:p>
+      <w:pPr>
+        <w:pStyle w:val="SourceCode"/>
+      </w:pPr>
+      <w:r>
+        <w:rPr>
+          <w:rStyle w:val="VerbatimChar"/>
+        </w:rPr>
+        <w:t>##  Tropical Temperate      prob         S</w:t>
+      </w:r>
+      <w:r>
+        <w:rPr>
+          <w:rStyle w:val="VerbatimChar"/>
+        </w:rPr>
+        <w:t>E  df  asymp.LCL asymp.UCL</w:t>
+      </w:r>
+      <w:r>
+        <w:br/>
+      </w:r>
+      <w:r>
+        <w:rPr>
+          <w:rStyle w:val="VerbatimChar"/>
+        </w:rPr>
+        <w:t>##         0         0 0.1645476 0.06307730 Inf 0.07418724 0.3261904</w:t>
+      </w:r>
+      <w:r>
+        <w:br/>
+      </w:r>
+      <w:r>
+        <w:rPr>
+          <w:rStyle w:val="VerbatimChar"/>
+        </w:rPr>
+        <w:t>##         1         0 0.3291770 0.04916848 Inf 0.24079565 0.4315581</w:t>
+      </w:r>
+      <w:r>
+        <w:br/>
+      </w:r>
+      <w:r>
+        <w:rPr>
+          <w:rStyle w:val="VerbatimChar"/>
+        </w:rPr>
+        <w:t>##         0         1 0.2806302 0.04583167 Inf 0.19999847 0.3783938</w:t>
+      </w:r>
+      <w:r>
+        <w:br/>
+      </w:r>
+      <w:r>
+        <w:rPr>
+          <w:rStyle w:val="VerbatimChar"/>
+        </w:rPr>
+        <w:t>##         1         1</w:t>
+      </w:r>
+      <w:r>
+        <w:rPr>
+          <w:rStyle w:val="VerbatimChar"/>
+        </w:rPr>
+        <w:t xml:space="preserve"> 0.2927720 0.05435110 Inf 0.19838202 0.4091500</w:t>
+      </w:r>
+      <w:r>
+        <w:br/>
+      </w:r>
+      <w:r>
+        <w:rPr>
+          <w:rStyle w:val="VerbatimChar"/>
+        </w:rPr>
+        <w:t xml:space="preserve">## </w:t>
+      </w:r>
+      <w:r>
+        <w:br/>
+      </w:r>
+      <w:r>
+        <w:rPr>
+          <w:rStyle w:val="VerbatimChar"/>
+        </w:rPr>
+        <w:t xml:space="preserve">## Results are averaged over the levels of: Fisheries, Epipelagic, Mesopelagic, Bathypelagic, Rep_Strategy </w:t>
+      </w:r>
+      <w:r>
+        <w:br/>
+      </w:r>
+      <w:r>
+        <w:rPr>
+          <w:rStyle w:val="VerbatimChar"/>
+        </w:rPr>
+        <w:t xml:space="preserve">## Confidence level used: 0.95 </w:t>
+      </w:r>
+      <w:r>
+        <w:br/>
+      </w:r>
+      <w:r>
+        <w:rPr>
+          <w:rStyle w:val="VerbatimChar"/>
+        </w:rPr>
+        <w:t>## Intervals are back-transformed from the logit scale</w:t>
+      </w:r>
+    </w:p>
+    <w:p>
+      <w:pPr>
+        <w:pStyle w:val="SourceCode"/>
+      </w:pPr>
+      <w:r>
+        <w:rPr>
+          <w:rStyle w:val="NormalTok"/>
+        </w:rPr>
+        <w:t>Atlantic_m</w:t>
+      </w:r>
+      <w:r>
+        <w:rPr>
+          <w:rStyle w:val="NormalTok"/>
+        </w:rPr>
+        <w:t>eans</w:t>
+      </w:r>
+    </w:p>
+    <w:p>
+      <w:pPr>
+        <w:pStyle w:val="SourceCode"/>
+      </w:pPr>
+      <w:r>
+        <w:rPr>
+          <w:rStyle w:val="VerbatimChar"/>
+        </w:rPr>
+        <w:t>##  Atlantic      prob         SE  df asymp.LCL asymp.UCL</w:t>
+      </w:r>
+      <w:r>
+        <w:br/>
+      </w:r>
+      <w:r>
+        <w:rPr>
+          <w:rStyle w:val="VerbatimChar"/>
+        </w:rPr>
+        <w:t>##         0 0.2449090 0.03838246 Inf 0.1775921 0.3275790</w:t>
+      </w:r>
+      <w:r>
+        <w:br/>
+      </w:r>
+      <w:r>
+        <w:rPr>
+          <w:rStyle w:val="VerbatimChar"/>
+        </w:rPr>
+        <w:t>##         1 0.3376488 0.05678927 Inf 0.2365873 0.4560891</w:t>
+      </w:r>
+      <w:r>
+        <w:br/>
+      </w:r>
+      <w:r>
+        <w:rPr>
+          <w:rStyle w:val="VerbatimChar"/>
+        </w:rPr>
+        <w:t xml:space="preserve">## </w:t>
+      </w:r>
+      <w:r>
+        <w:br/>
+      </w:r>
+      <w:r>
+        <w:rPr>
+          <w:rStyle w:val="VerbatimChar"/>
+        </w:rPr>
+        <w:t>## Results are averaged over the levels of: Fisheries, Epipelagic, Mesope</w:t>
+      </w:r>
+      <w:r>
+        <w:rPr>
+          <w:rStyle w:val="VerbatimChar"/>
+        </w:rPr>
+        <w:t xml:space="preserve">lagic, Bathypelagic, Rep_Strategy </w:t>
+      </w:r>
+      <w:r>
+        <w:br/>
+      </w:r>
+      <w:r>
+        <w:rPr>
+          <w:rStyle w:val="VerbatimChar"/>
+        </w:rPr>
+        <w:t xml:space="preserve">## Confidence level used: 0.95 </w:t>
+      </w:r>
+      <w:r>
+        <w:br/>
+      </w:r>
+      <w:r>
+        <w:rPr>
+          <w:rStyle w:val="VerbatimChar"/>
+        </w:rPr>
+        <w:t>## Intervals are back-transformed from the logit scale</w:t>
+      </w:r>
+    </w:p>
+    <w:p>
+      <w:pPr>
+        <w:pStyle w:val="SourceCode"/>
+      </w:pPr>
+      <w:r>
+        <w:rPr>
+          <w:rStyle w:val="NormalTok"/>
+        </w:rPr>
+        <w:t>Pacific_means</w:t>
+      </w:r>
+    </w:p>
+    <w:p>
+      <w:pPr>
+        <w:pStyle w:val="SourceCode"/>
+      </w:pPr>
+      <w:r>
+        <w:rPr>
+          <w:rStyle w:val="VerbatimChar"/>
+        </w:rPr>
+        <w:t>##  Pacific      prob         SE  df asymp.LCL asymp.UCL</w:t>
+      </w:r>
+      <w:r>
+        <w:br/>
+      </w:r>
+      <w:r>
+        <w:rPr>
+          <w:rStyle w:val="VerbatimChar"/>
+        </w:rPr>
+        <w:t>##        0 0.2426095 0.04322876 Inf 0.1680482 0.3368579</w:t>
+      </w:r>
+      <w:r>
+        <w:br/>
+      </w:r>
+      <w:r>
+        <w:rPr>
+          <w:rStyle w:val="VerbatimChar"/>
+        </w:rPr>
+        <w:t>##        1 0.2975166 0.04190565 Inf 0.2223309 0.3855234</w:t>
+      </w:r>
+      <w:r>
+        <w:br/>
+      </w:r>
+      <w:r>
+        <w:rPr>
+          <w:rStyle w:val="VerbatimChar"/>
+        </w:rPr>
+        <w:t xml:space="preserve">## </w:t>
+      </w:r>
+      <w:r>
+        <w:br/>
+      </w:r>
+      <w:r>
+        <w:rPr>
+          <w:rStyle w:val="VerbatimChar"/>
+        </w:rPr>
+        <w:t xml:space="preserve">## Results are averaged over the levels of: Fisheries, Epipelagic, Mesopelagic, Bathypelagic, Rep_Strategy </w:t>
+      </w:r>
+      <w:r>
+        <w:br/>
+      </w:r>
+      <w:r>
+        <w:rPr>
+          <w:rStyle w:val="VerbatimChar"/>
+        </w:rPr>
+        <w:t>## Confidence level used: 0.95</w:t>
+      </w:r>
+      <w:r>
+        <w:rPr>
+          <w:rStyle w:val="VerbatimChar"/>
+        </w:rPr>
+        <w:t xml:space="preserve"> </w:t>
+      </w:r>
+      <w:r>
+        <w:br/>
+      </w:r>
+      <w:r>
+        <w:rPr>
+          <w:rStyle w:val="VerbatimChar"/>
+        </w:rPr>
+        <w:t>## Intervals are back-transformed from the logit scale</w:t>
+      </w:r>
+    </w:p>
+    <w:p>
+      <w:pPr>
+        <w:pStyle w:val="SourceCode"/>
+      </w:pPr>
+      <w:r>
+        <w:rPr>
+          <w:rStyle w:val="NormalTok"/>
+        </w:rPr>
+        <w:t>Indian_means</w:t>
+      </w:r>
+    </w:p>
+    <w:p>
+      <w:pPr>
+        <w:pStyle w:val="SourceCode"/>
+      </w:pPr>
+      <w:r>
+        <w:rPr>
+          <w:rStyle w:val="VerbatimChar"/>
+        </w:rPr>
+        <w:t>##  Indian      prob         SE  df asymp.LCL asymp.UCL</w:t>
+      </w:r>
+      <w:r>
+        <w:br/>
+      </w:r>
+      <w:r>
+        <w:rPr>
+          <w:rStyle w:val="VerbatimChar"/>
+        </w:rPr>
+        <w:t>##       0 0.3335324 0.04318876 Inf 0.2548224 0.4227615</w:t>
+      </w:r>
+      <w:r>
+        <w:br/>
+      </w:r>
+      <w:r>
+        <w:rPr>
+          <w:rStyle w:val="VerbatimChar"/>
+        </w:rPr>
+        <w:t>##       1 0.1925285 0.03685532 Inf 0.1302995 0.2750772</w:t>
+      </w:r>
+      <w:r>
+        <w:br/>
+      </w:r>
+      <w:r>
+        <w:rPr>
+          <w:rStyle w:val="VerbatimChar"/>
+        </w:rPr>
+        <w:t xml:space="preserve">## </w:t>
+      </w:r>
+      <w:r>
+        <w:br/>
+      </w:r>
+      <w:r>
+        <w:rPr>
+          <w:rStyle w:val="VerbatimChar"/>
+        </w:rPr>
+        <w:t>## Results are</w:t>
+      </w:r>
+      <w:r>
+        <w:rPr>
+          <w:rStyle w:val="VerbatimChar"/>
+        </w:rPr>
+        <w:t xml:space="preserve"> averaged over the levels of: Fisheries, Epipelagic, Mesopelagic, Bathypelagic, Rep_Strategy </w:t>
+      </w:r>
+      <w:r>
+        <w:br/>
+      </w:r>
+      <w:r>
+        <w:rPr>
+          <w:rStyle w:val="VerbatimChar"/>
+        </w:rPr>
+        <w:lastRenderedPageBreak/>
+        <w:t xml:space="preserve">## Confidence level used: 0.95 </w:t>
+      </w:r>
+      <w:r>
+        <w:br/>
+      </w:r>
+      <w:r>
+        <w:rPr>
+          <w:rStyle w:val="VerbatimChar"/>
+        </w:rPr>
+        <w:t>## Intervals are back-transformed from the logit scale</w:t>
+      </w:r>
+    </w:p>
+    <w:p>
+      <w:pPr>
+        <w:pStyle w:val="SourceCode"/>
+      </w:pPr>
+      <w:r>
+        <w:rPr>
+          <w:rStyle w:val="NormalTok"/>
+        </w:rPr>
+        <w:t>bathy_means</w:t>
+      </w:r>
+    </w:p>
+    <w:p>
+      <w:pPr>
+        <w:pStyle w:val="SourceCode"/>
+      </w:pPr>
+      <w:r>
+        <w:rPr>
+          <w:rStyle w:val="VerbatimChar"/>
+        </w:rPr>
+        <w:t>##  Bathypelagic      prob         SE  df asymp.LCL asymp.UCL</w:t>
+      </w:r>
+      <w:r>
+        <w:br/>
+      </w:r>
+      <w:r>
+        <w:rPr>
+          <w:rStyle w:val="VerbatimChar"/>
+        </w:rPr>
+        <w:t>##  0            0.3622997 0.03203128 Inf 0.3021403 0.4271065</w:t>
+      </w:r>
+      <w:r>
+        <w:br/>
+      </w:r>
+      <w:r>
+        <w:rPr>
+          <w:rStyle w:val="VerbatimChar"/>
+        </w:rPr>
+        <w:t>##  1            0.2007755 0.04788453 Inf 0.1227835 0.3107579</w:t>
+      </w:r>
+      <w:r>
+        <w:br/>
+      </w:r>
+      <w:r>
+        <w:rPr>
+          <w:rStyle w:val="VerbatimChar"/>
+        </w:rPr>
+        <w:t xml:space="preserve">## </w:t>
+      </w:r>
+      <w:r>
+        <w:br/>
+      </w:r>
+      <w:r>
+        <w:rPr>
+          <w:rStyle w:val="VerbatimChar"/>
+        </w:rPr>
+        <w:t>## Results are averaged over the levels of: Fisheries, Epipelagic,</w:t>
+      </w:r>
+      <w:r>
+        <w:rPr>
+          <w:rStyle w:val="VerbatimChar"/>
+        </w:rPr>
+        <w:t xml:space="preserve"> Mesopelagic, Rep_Strategy </w:t>
+      </w:r>
+      <w:r>
+        <w:br/>
+      </w:r>
+      <w:r>
+        <w:rPr>
+          <w:rStyle w:val="VerbatimChar"/>
+        </w:rPr>
+        <w:t xml:space="preserve">## Confidence level used: 0.95 </w:t>
+      </w:r>
+      <w:r>
+        <w:br/>
+      </w:r>
+      <w:r>
+        <w:rPr>
+          <w:rStyle w:val="VerbatimChar"/>
+        </w:rPr>
+        <w:t>## Intervals are back-transformed from the logit scale</w:t>
+      </w:r>
+    </w:p>
+    <w:p>
+      <w:pPr>
+        <w:pStyle w:val="SourceCode"/>
+      </w:pPr>
+      <w:r>
+        <w:rPr>
+          <w:rStyle w:val="NormalTok"/>
+        </w:rPr>
+        <w:t>meso_means</w:t>
+      </w:r>
+    </w:p>
+    <w:p>
+      <w:pPr>
+        <w:pStyle w:val="SourceCode"/>
+      </w:pPr>
+      <w:r>
+        <w:rPr>
+          <w:rStyle w:val="VerbatimChar"/>
+        </w:rPr>
+        <w:t>##  Mesopelagic      prob         SE  df asymp.LCL asymp.UCL</w:t>
+      </w:r>
+      <w:r>
+        <w:br/>
+      </w:r>
+      <w:r>
+        <w:rPr>
+          <w:rStyle w:val="VerbatimChar"/>
+        </w:rPr>
+        <w:t>##  0           0.3095136 0.06314576 Inf 0.2007683 0.4444085</w:t>
+      </w:r>
+      <w:r>
+        <w:br/>
+      </w:r>
+      <w:r>
+        <w:rPr>
+          <w:rStyle w:val="VerbatimChar"/>
+        </w:rPr>
+        <w:t xml:space="preserve">##  1   </w:t>
+      </w:r>
+      <w:r>
+        <w:rPr>
+          <w:rStyle w:val="VerbatimChar"/>
+        </w:rPr>
+        <w:t xml:space="preserve">        0.2415030 0.04315359 Inf 0.1671186 0.3356531</w:t>
+      </w:r>
+      <w:r>
+        <w:br/>
+      </w:r>
+      <w:r>
+        <w:rPr>
+          <w:rStyle w:val="VerbatimChar"/>
+        </w:rPr>
+        <w:t xml:space="preserve">## </w:t>
+      </w:r>
+      <w:r>
+        <w:br/>
+      </w:r>
+      <w:r>
+        <w:rPr>
+          <w:rStyle w:val="VerbatimChar"/>
+        </w:rPr>
+        <w:t xml:space="preserve">## Results are averaged over the levels of: Fisheries, Epipelagic, Bathypelagic, Rep_Strategy </w:t>
+      </w:r>
+      <w:r>
+        <w:br/>
+      </w:r>
+      <w:r>
+        <w:rPr>
+          <w:rStyle w:val="VerbatimChar"/>
+        </w:rPr>
+        <w:t xml:space="preserve">## Confidence level used: 0.95 </w:t>
+      </w:r>
+      <w:r>
+        <w:br/>
+      </w:r>
+      <w:r>
+        <w:rPr>
+          <w:rStyle w:val="VerbatimChar"/>
+        </w:rPr>
+        <w:t>## Intervals are back-transformed from the logit scale</w:t>
+      </w:r>
+    </w:p>
+    <w:p>
+      <w:pPr>
+        <w:pStyle w:val="SourceCode"/>
+      </w:pPr>
+      <w:r>
+        <w:rPr>
+          <w:rStyle w:val="NormalTok"/>
+        </w:rPr>
+        <w:t>epipelagic_means</w:t>
+      </w:r>
+    </w:p>
+    <w:p>
+      <w:pPr>
+        <w:pStyle w:val="SourceCode"/>
+      </w:pPr>
+      <w:r>
+        <w:rPr>
+          <w:rStyle w:val="VerbatimChar"/>
+        </w:rPr>
+        <w:t>##  Epipelagic      prob         SE  df asymp.LCL asymp.UCL</w:t>
+      </w:r>
+      <w:r>
+        <w:br/>
+      </w:r>
+      <w:r>
+        <w:rPr>
+          <w:rStyle w:val="VerbatimChar"/>
+        </w:rPr>
+        <w:t>##  0          0.3269590 0.04520935 Inf 0.2451527 0.4208442</w:t>
+      </w:r>
+      <w:r>
+        <w:br/>
+      </w:r>
+      <w:r>
+        <w:rPr>
+          <w:rStyle w:val="VerbatimChar"/>
+        </w:rPr>
+        <w:t>##  1          0.2270788 0.03732725 Inf 0.1622321 0.3083069</w:t>
+      </w:r>
+      <w:r>
+        <w:br/>
+      </w:r>
+      <w:r>
+        <w:rPr>
+          <w:rStyle w:val="VerbatimChar"/>
+        </w:rPr>
+        <w:t xml:space="preserve">## </w:t>
+      </w:r>
+      <w:r>
+        <w:br/>
+      </w:r>
+      <w:r>
+        <w:rPr>
+          <w:rStyle w:val="VerbatimChar"/>
+        </w:rPr>
+        <w:t>## Results are averaged over the levels of: Fisheries, Mesopelagic, Bath</w:t>
+      </w:r>
+      <w:r>
+        <w:rPr>
+          <w:rStyle w:val="VerbatimChar"/>
+        </w:rPr>
+        <w:t xml:space="preserve">ypelagic, Rep_Strategy </w:t>
+      </w:r>
+      <w:r>
+        <w:br/>
+      </w:r>
+      <w:r>
+        <w:rPr>
+          <w:rStyle w:val="VerbatimChar"/>
+        </w:rPr>
+        <w:t xml:space="preserve">## Confidence level used: 0.95 </w:t>
+      </w:r>
+      <w:r>
+        <w:br/>
+      </w:r>
+      <w:r>
+        <w:rPr>
+          <w:rStyle w:val="VerbatimChar"/>
+        </w:rPr>
+        <w:t>## Intervals are back-transformed from the logit scale</w:t>
+      </w:r>
+    </w:p>
+    <w:p>
+      <w:pPr>
+        <w:pStyle w:val="SourceCode"/>
+      </w:pPr>
+      <w:r>
+        <w:rPr>
+          <w:rStyle w:val="NormalTok"/>
+        </w:rPr>
+        <w:t>benthic_alone_means</w:t>
+      </w:r>
+    </w:p>
+    <w:p>
+      <w:pPr>
+        <w:pStyle w:val="SourceCode"/>
+      </w:pPr>
+      <w:r>
+        <w:rPr>
+          <w:rStyle w:val="VerbatimChar"/>
+        </w:rPr>
+        <w:t>##  Benthic      prob         SE  df asymp.LCL asymp.UCL</w:t>
+      </w:r>
+      <w:r>
+        <w:br/>
+      </w:r>
+      <w:r>
+        <w:rPr>
+          <w:rStyle w:val="VerbatimChar"/>
+        </w:rPr>
+        <w:t>##        0 0.1955833 0.04956100 Inf 0.1159306 0.3107278</w:t>
+      </w:r>
+      <w:r>
+        <w:br/>
+      </w:r>
+      <w:r>
+        <w:rPr>
+          <w:rStyle w:val="VerbatimChar"/>
+        </w:rPr>
+        <w:t>##        1</w:t>
+      </w:r>
+      <w:r>
+        <w:rPr>
+          <w:rStyle w:val="VerbatimChar"/>
+        </w:rPr>
+        <w:t xml:space="preserve"> 0.3004668 0.03946863 Inf 0.2291502 0.3829524</w:t>
+      </w:r>
+      <w:r>
+        <w:br/>
+      </w:r>
+      <w:r>
+        <w:rPr>
+          <w:rStyle w:val="VerbatimChar"/>
+        </w:rPr>
+        <w:t xml:space="preserve">## </w:t>
+      </w:r>
+      <w:r>
+        <w:br/>
+      </w:r>
+      <w:r>
+        <w:rPr>
+          <w:rStyle w:val="VerbatimChar"/>
+        </w:rPr>
+        <w:t xml:space="preserve">## Results are averaged over the levels of: Fisheries, Epipelagic, Mesopelagic, Bathypelagic, Rep_Strategy </w:t>
+      </w:r>
+      <w:r>
+        <w:br/>
+      </w:r>
+      <w:r>
+        <w:rPr>
+          <w:rStyle w:val="VerbatimChar"/>
+        </w:rPr>
+        <w:t xml:space="preserve">## Confidence level used: 0.95 </w:t>
+      </w:r>
+      <w:r>
+        <w:br/>
+      </w:r>
+      <w:r>
+        <w:rPr>
+          <w:rStyle w:val="VerbatimChar"/>
+        </w:rPr>
+        <w:t>## Intervals are back-transformed from the logit scale</w:t>
+      </w:r>
+    </w:p>
+    <w:p>
+      <w:pPr>
+        <w:pStyle w:val="SourceCode"/>
+      </w:pPr>
+      <w:r>
+        <w:rPr>
+          <w:rStyle w:val="NormalTok"/>
+        </w:rPr>
+        <w:t>fisheries_m</w:t>
+      </w:r>
+      <w:r>
+        <w:rPr>
+          <w:rStyle w:val="NormalTok"/>
+        </w:rPr>
+        <w:t>eans</w:t>
+      </w:r>
+    </w:p>
+    <w:p>
+      <w:pPr>
+        <w:pStyle w:val="SourceCode"/>
+      </w:pPr>
+      <w:r>
+        <w:rPr>
+          <w:rStyle w:val="VerbatimChar"/>
+        </w:rPr>
+        <w:t>##  Fisheries      prob         SE  df asymp.LCL asymp.UCL</w:t>
+      </w:r>
+      <w:r>
+        <w:br/>
+      </w:r>
+      <w:r>
+        <w:rPr>
+          <w:rStyle w:val="VerbatimChar"/>
+        </w:rPr>
+        <w:t>##  0         0.3090149 0.04628970 Inf 0.2262468 0.4061676</w:t>
+      </w:r>
+      <w:r>
+        <w:br/>
+      </w:r>
+      <w:r>
+        <w:rPr>
+          <w:rStyle w:val="VerbatimChar"/>
+        </w:rPr>
+        <w:t>##  1         0.2419309 0.04350312 Inf 0.1670011 0.3368836</w:t>
+      </w:r>
+      <w:r>
+        <w:br/>
+      </w:r>
+      <w:r>
+        <w:rPr>
+          <w:rStyle w:val="VerbatimChar"/>
+        </w:rPr>
+        <w:lastRenderedPageBreak/>
+        <w:t xml:space="preserve">## </w:t>
+      </w:r>
+      <w:r>
+        <w:br/>
+      </w:r>
+      <w:r>
+        <w:rPr>
+          <w:rStyle w:val="VerbatimChar"/>
+        </w:rPr>
+        <w:t>## Results are averaged over the levels of: Epipelagic, Mesopelagic, B</w:t>
+      </w:r>
+      <w:r>
+        <w:rPr>
+          <w:rStyle w:val="VerbatimChar"/>
+        </w:rPr>
+        <w:t xml:space="preserve">athypelagic, Rep_Strategy </w:t>
+      </w:r>
+      <w:r>
+        <w:br/>
+      </w:r>
+      <w:r>
+        <w:rPr>
+          <w:rStyle w:val="VerbatimChar"/>
+        </w:rPr>
+        <w:t xml:space="preserve">## Confidence level used: 0.95 </w:t>
+      </w:r>
+      <w:r>
+        <w:br/>
+      </w:r>
+      <w:r>
+        <w:rPr>
+          <w:rStyle w:val="VerbatimChar"/>
+        </w:rPr>
+        <w:t>## Intervals are back-transformed from the logit scale</w:t>
+      </w:r>
+    </w:p>
+    <w:p>
+      <w:pPr>
+        <w:pStyle w:val="SourceCode"/>
+      </w:pPr>
+      <w:r>
+        <w:rPr>
+          <w:rStyle w:val="NormalTok"/>
+        </w:rPr>
+        <w:t>gamefish_means</w:t>
+      </w:r>
+    </w:p>
+    <w:p>
+      <w:pPr>
+        <w:pStyle w:val="SourceCode"/>
+      </w:pPr>
+      <w:r>
+        <w:rPr>
+          <w:rStyle w:val="VerbatimChar"/>
+        </w:rPr>
+        <w:t>##  Gamefish      prob         SE  df asymp.LCL asymp.UCL</w:t>
+      </w:r>
+      <w:r>
+        <w:br/>
+      </w:r>
+      <w:r>
+        <w:rPr>
+          <w:rStyle w:val="VerbatimChar"/>
+        </w:rPr>
+        <w:t>##         0 0.2864167 0.03675775 Inf 0.2200547 0.3634652</w:t>
+      </w:r>
+      <w:r>
+        <w:br/>
+      </w:r>
+      <w:r>
+        <w:rPr>
+          <w:rStyle w:val="VerbatimChar"/>
+        </w:rPr>
+        <w:t xml:space="preserve">##         </w:t>
+      </w:r>
+      <w:r>
+        <w:rPr>
+          <w:rStyle w:val="VerbatimChar"/>
+        </w:rPr>
+        <w:t>1 0.2054338 0.06673787 Inf 0.1039566 0.3655560</w:t>
+      </w:r>
+      <w:r>
+        <w:br/>
+      </w:r>
+      <w:r>
+        <w:rPr>
+          <w:rStyle w:val="VerbatimChar"/>
+        </w:rPr>
+        <w:t xml:space="preserve">## </w:t>
+      </w:r>
+      <w:r>
+        <w:br/>
+      </w:r>
+      <w:r>
+        <w:rPr>
+          <w:rStyle w:val="VerbatimChar"/>
+        </w:rPr>
+        <w:t xml:space="preserve">## Results are averaged over the levels of: Fisheries, Epipelagic, Mesopelagic, Bathypelagic, Rep_Strategy </w:t>
+      </w:r>
+      <w:r>
+        <w:br/>
+      </w:r>
+      <w:r>
+        <w:rPr>
+          <w:rStyle w:val="VerbatimChar"/>
+        </w:rPr>
+        <w:t xml:space="preserve">## Confidence level used: 0.95 </w:t>
+      </w:r>
+      <w:r>
+        <w:br/>
+      </w:r>
+      <w:r>
+        <w:rPr>
+          <w:rStyle w:val="VerbatimChar"/>
+        </w:rPr>
+        <w:t>## Intervals are back-transformed from the logit scale</w:t>
+      </w:r>
+    </w:p>
+    <w:p>
+      <w:pPr>
+        <w:pStyle w:val="SourceCode"/>
+      </w:pPr>
+      <w:r>
+        <w:rPr>
+          <w:rStyle w:val="NormalTok"/>
+        </w:rPr>
+        <w:t>aquarium_means</w:t>
+      </w:r>
+    </w:p>
+    <w:p>
+      <w:pPr>
+        <w:pStyle w:val="SourceCode"/>
+      </w:pPr>
+      <w:r>
+        <w:rPr>
+          <w:rStyle w:val="VerbatimChar"/>
+        </w:rPr>
+        <w:t>##  Aquarium      prob         SE  df asymp.LCL asymp.UCL</w:t>
+      </w:r>
+      <w:r>
+        <w:br/>
+      </w:r>
+      <w:r>
+        <w:rPr>
+          <w:rStyle w:val="VerbatimChar"/>
+        </w:rPr>
+        <w:t>##         0 0.2672057 0.03440513 Inf 0.2053427  0.339738</w:t>
+      </w:r>
+      <w:r>
+        <w:br/>
+      </w:r>
+      <w:r>
+        <w:rPr>
+          <w:rStyle w:val="VerbatimChar"/>
+        </w:rPr>
+        <w:t>##         1 0.4942580 0.14579393 Inf 0.2375564  0.754023</w:t>
+      </w:r>
+      <w:r>
+        <w:br/>
+      </w:r>
+      <w:r>
+        <w:rPr>
+          <w:rStyle w:val="VerbatimChar"/>
+        </w:rPr>
+        <w:t xml:space="preserve">## </w:t>
+      </w:r>
+      <w:r>
+        <w:br/>
+      </w:r>
+      <w:r>
+        <w:rPr>
+          <w:rStyle w:val="VerbatimChar"/>
+        </w:rPr>
+        <w:t>## Results are averaged over the levels of: Fisheries, Epipelag</w:t>
+      </w:r>
+      <w:r>
+        <w:rPr>
+          <w:rStyle w:val="VerbatimChar"/>
+        </w:rPr>
+        <w:t xml:space="preserve">ic, Mesopelagic, Bathypelagic, Rep_Strategy </w:t>
+      </w:r>
+      <w:r>
+        <w:br/>
+      </w:r>
+      <w:r>
+        <w:rPr>
+          <w:rStyle w:val="VerbatimChar"/>
+        </w:rPr>
+        <w:t xml:space="preserve">## Confidence level used: 0.95 </w:t>
+      </w:r>
+      <w:r>
+        <w:br/>
+      </w:r>
+      <w:r>
+        <w:rPr>
+          <w:rStyle w:val="VerbatimChar"/>
+        </w:rPr>
+        <w:t>## Intervals are back-transformed from the logit scale</w:t>
+      </w:r>
+    </w:p>
+    <w:p>
+      <w:pPr>
+        <w:pStyle w:val="FirstParagraph"/>
+      </w:pPr>
       <w:bookmarkStart w:id="0" w:name="_GoBack"/>
       <w:bookmarkEnd w:id="0"/>
-    </w:p>
-    <w:p>
-      <w:pPr>
-        <w:pStyle w:val="SourceCode"/>
-      </w:pPr>
-      <w:r>
-        <w:rPr>
-          <w:rStyle w:val="NormalTok"/>
-        </w:rPr>
-        <w:t>Brackish_means</w:t>
-      </w:r>
-    </w:p>
-    <w:p>
-      <w:pPr>
-        <w:pStyle w:val="SourceCode"/>
-      </w:pPr>
-      <w:r>
-        <w:rPr>
-          <w:rStyle w:val="VerbatimChar"/>
-        </w:rPr>
-        <w:t>##  BrackishFreshwater       prob         SE  df  asymp.LCL asymp.UCL</w:t>
-      </w:r>
-      <w:r>
-        <w:br/>
-      </w:r>
-      <w:r>
-        <w:rPr>
-          <w:rStyle w:val="VerbatimChar"/>
-        </w:rPr>
-        <w:t>##                   0 0.31092976 0.03904294 Inf 0.23995289 0.3920711</w:t>
-      </w:r>
-      <w:r>
-        <w:br/>
-      </w:r>
-      <w:r>
-        <w:rPr>
-          <w:rStyle w:val="VerbatimChar"/>
-        </w:rPr>
-        <w:t>##                   1 0.07951137 0.04977478 Inf 0.02227111 0.2467415</w:t>
-      </w:r>
-      <w:r>
-        <w:br/>
-      </w:r>
-      <w:r>
-        <w:rPr>
-          <w:rStyle w:val="VerbatimChar"/>
-        </w:rPr>
-        <w:t xml:space="preserve">## </w:t>
-      </w:r>
-    </w:p>
-    <w:p>
-      <w:pPr>
-        <w:pStyle w:val="SourceCode"/>
-      </w:pPr>
-      <w:r>
-        <w:rPr>
-          <w:rStyle w:val="NormalTok"/>
-        </w:rPr>
-        <w:t>benthicfish_means</w:t>
-      </w:r>
-    </w:p>
-    <w:p>
-      <w:pPr>
-        <w:pStyle w:val="SourceCode"/>
-      </w:pPr>
-      <w:r>
-        <w:rPr>
-          <w:rStyle w:val="VerbatimChar"/>
-        </w:rPr>
-        <w:t>##  Benthic Fisheries      prob         SE  df  asymp.LCL asymp.UCL</w:t>
-      </w:r>
-      <w:r>
-        <w:br/>
-      </w:r>
-      <w:r>
-        <w:rPr>
-          <w:rStyle w:val="VerbatimChar"/>
-        </w:rPr>
-        <w:t>##        0 0         0.2227119 0.05559059 Inf 0.13246606 0.3496595</w:t>
-      </w:r>
-      <w:r>
-        <w:br/>
-      </w:r>
-      <w:r>
-        <w:rPr>
-          <w:rStyle w:val="VerbatimChar"/>
-        </w:rPr>
-        <w:t xml:space="preserve">##        1 0      </w:t>
-      </w:r>
-      <w:r>
-        <w:rPr>
-          <w:rStyle w:val="VerbatimChar"/>
-        </w:rPr>
-        <w:t xml:space="preserve">   0.3535939 0.06249105 Inf 0.24247753 0.4831530</w:t>
-      </w:r>
-      <w:r>
-        <w:br/>
-      </w:r>
-      <w:r>
-        <w:rPr>
-          <w:rStyle w:val="VerbatimChar"/>
-        </w:rPr>
-        <w:t>##        0 1         0.1871479 0.06260956 Inf 0.09318829 0.3402935</w:t>
-      </w:r>
-      <w:r>
-        <w:br/>
-      </w:r>
-      <w:r>
-        <w:rPr>
-          <w:rStyle w:val="VerbatimChar"/>
-        </w:rPr>
-        <w:t>##        1 1         0.3150959 0.06313993 Inf 0.20589805 0.4494303</w:t>
-      </w:r>
-      <w:r>
-        <w:br/>
-      </w:r>
-      <w:r>
-        <w:rPr>
-          <w:rStyle w:val="VerbatimChar"/>
-        </w:rPr>
-        <w:t xml:space="preserve">## </w:t>
-      </w:r>
-    </w:p>
-    <w:p>
-      <w:pPr>
-        <w:pStyle w:val="SourceCode"/>
-      </w:pPr>
-      <w:r>
-        <w:rPr>
-          <w:rStyle w:val="NormalTok"/>
-        </w:rPr>
-        <w:t>pelagicfish_means</w:t>
-      </w:r>
-    </w:p>
-    <w:p>
-      <w:pPr>
-        <w:pStyle w:val="SourceCode"/>
-      </w:pPr>
-      <w:r>
-        <w:rPr>
-          <w:rStyle w:val="VerbatimChar"/>
-        </w:rPr>
-        <w:t>##  Pelagic Fisheries      prob         SE  df  asymp.</w:t>
-      </w:r>
-      <w:r>
-        <w:rPr>
-          <w:rStyle w:val="VerbatimChar"/>
-        </w:rPr>
-        <w:t>LCL asymp.UCL</w:t>
-      </w:r>
-      <w:r>
-        <w:br/>
-      </w:r>
-      <w:r>
-        <w:rPr>
-          <w:rStyle w:val="VerbatimChar"/>
-        </w:rPr>
-        <w:t>##        0 0         0.3054102 0.05160293 Inf 0.21442809 0.4146211</w:t>
-      </w:r>
-      <w:r>
-        <w:br/>
-      </w:r>
-      <w:r>
-        <w:rPr>
-          <w:rStyle w:val="VerbatimChar"/>
-        </w:rPr>
-        <w:t>##        1 0         0.2591235 0.13007995 Inf 0.08482281 0.5689319</w:t>
-      </w:r>
-      <w:r>
-        <w:br/>
-      </w:r>
-      <w:r>
-        <w:rPr>
-          <w:rStyle w:val="VerbatimChar"/>
-        </w:rPr>
-        <w:t>##        0 1         0.2701403 0.05225794 Inf 0.18043629 0.3835688</w:t>
-      </w:r>
-      <w:r>
-        <w:br/>
-      </w:r>
-      <w:r>
-        <w:rPr>
-          <w:rStyle w:val="VerbatimChar"/>
-        </w:rPr>
-        <w:t>##        1 1         0.1903105 0.1010</w:t>
-      </w:r>
-      <w:r>
-        <w:rPr>
-          <w:rStyle w:val="VerbatimChar"/>
-        </w:rPr>
-        <w:t>4548 Inf 0.06104063 0.4594007</w:t>
-      </w:r>
-      <w:r>
-        <w:br/>
-      </w:r>
-      <w:r>
-        <w:rPr>
-          <w:rStyle w:val="VerbatimChar"/>
-        </w:rPr>
-        <w:t xml:space="preserve">## </w:t>
-      </w:r>
-    </w:p>
-    <w:p>
-      <w:pPr>
-        <w:pStyle w:val="SourceCode"/>
-      </w:pPr>
-      <w:r>
-        <w:rPr>
-          <w:rStyle w:val="NormalTok"/>
-        </w:rPr>
-        <w:t>coastalfish_means</w:t>
-      </w:r>
-    </w:p>
-    <w:p>
-      <w:pPr>
-        <w:pStyle w:val="SourceCode"/>
-      </w:pPr>
-      <w:r>
-        <w:rPr>
-          <w:rStyle w:val="VerbatimChar"/>
-        </w:rPr>
-        <w:t>##  Coastal Fisherie</w:t>
-      </w:r>
-      <w:r>
-        <w:rPr>
-          <w:rStyle w:val="VerbatimChar"/>
-        </w:rPr>
-        <w:t>s      prob         SE  df asymp.LCL asymp.UCL</w:t>
-      </w:r>
-      <w:r>
-        <w:br/>
-      </w:r>
-      <w:r>
-        <w:rPr>
-          <w:rStyle w:val="VerbatimChar"/>
-        </w:rPr>
-        <w:t>##        0 0         0.2970654 0.06055981 Inf 0.1931413 0.4272949</w:t>
-      </w:r>
-      <w:r>
-        <w:br/>
-      </w:r>
-      <w:r>
-        <w:rPr>
-          <w:rStyle w:val="VerbatimChar"/>
-        </w:rPr>
-        <w:t>##        1 0         0.3048383 0.05965753 Inf 0.2016308 0.4322706</w:t>
-      </w:r>
-      <w:r>
-        <w:br/>
-      </w:r>
-      <w:r>
-        <w:rPr>
-          <w:rStyle w:val="VerbatimChar"/>
-        </w:rPr>
-        <w:t>##        0 1         0.4152686 0.09861534 Inf 0.2426480 0.6115333</w:t>
-      </w:r>
-      <w:r>
-        <w:br/>
-      </w:r>
-      <w:r>
-        <w:rPr>
-          <w:rStyle w:val="VerbatimChar"/>
-        </w:rPr>
-        <w:t xml:space="preserve">##      </w:t>
-      </w:r>
-      <w:r>
-        <w:rPr>
-          <w:rStyle w:val="VerbatimChar"/>
-        </w:rPr>
-        <w:t xml:space="preserve">  1 1         0.1816699 0.04550432 Inf 0.1086129 0.2879912</w:t>
-      </w:r>
-      <w:r>
-        <w:br/>
-      </w:r>
-      <w:r>
-        <w:rPr>
-          <w:rStyle w:val="VerbatimChar"/>
-        </w:rPr>
-        <w:t xml:space="preserve">## </w:t>
-      </w:r>
-      <w:r>
-        <w:br/>
-      </w:r>
-    </w:p>
-    <w:p>
-      <w:pPr>
-        <w:pStyle w:val="SourceCode"/>
-      </w:pPr>
-      <w:r>
-        <w:rPr>
-          <w:rStyle w:val="NormalTok"/>
-        </w:rPr>
-        <w:t>coastalbe</w:t>
-      </w:r>
-      <w:r>
-        <w:rPr>
-          <w:rStyle w:val="NormalTok"/>
-        </w:rPr>
-        <w:t>nthic_means</w:t>
-      </w:r>
-    </w:p>
-    <w:p>
-      <w:pPr>
-        <w:pStyle w:val="SourceCode"/>
-      </w:pPr>
-      <w:r>
-        <w:rPr>
-          <w:rStyle w:val="VerbatimChar"/>
-        </w:rPr>
-        <w:t>##  Coastal Benthic      prob         SE  df asymp.LCL asymp.UCL</w:t>
-      </w:r>
-      <w:r>
-        <w:br/>
-      </w:r>
-      <w:r>
-        <w:rPr>
-          <w:rStyle w:val="VerbatimChar"/>
-        </w:rPr>
-        <w:t>##        0       0 0.1667869 0.05405444 Inf 0.0854161 0.3002284</w:t>
-      </w:r>
-      <w:r>
-        <w:br/>
-      </w:r>
-      <w:r>
-        <w:rPr>
-          <w:rStyle w:val="VerbatimChar"/>
-        </w:rPr>
-        <w:t>##        1       0 0.2338592 0.05559233 Inf 0.1424875 0.3592751</w:t>
-      </w:r>
-      <w:r>
-        <w:br/>
-      </w:r>
-      <w:r>
-        <w:rPr>
-          <w:rStyle w:val="VerbatimChar"/>
-        </w:rPr>
-        <w:t>##        0       1 0.4944046 0.06913138 Inf 0.36</w:t>
-      </w:r>
-      <w:r>
-        <w:rPr>
-          <w:rStyle w:val="VerbatimChar"/>
-        </w:rPr>
-        <w:t>25230 0.6270696</w:t>
-      </w:r>
-      <w:r>
-        <w:br/>
-      </w:r>
-      <w:r>
-        <w:rPr>
-          <w:rStyle w:val="VerbatimChar"/>
-        </w:rPr>
-        <w:t>##        1       1 0.2401057 0.04822927 Inf 0.1583992 0.3466013</w:t>
-      </w:r>
-      <w:r>
-        <w:br/>
-      </w:r>
-      <w:r>
-        <w:rPr>
-          <w:rStyle w:val="VerbatimChar"/>
-        </w:rPr>
-        <w:t xml:space="preserve">## </w:t>
-      </w:r>
-    </w:p>
-    <w:p>
-      <w:pPr>
-        <w:pStyle w:val="SourceCode"/>
-      </w:pPr>
-      <w:r>
-        <w:rPr>
-          <w:rStyle w:val="NormalTok"/>
-        </w:rPr>
-        <w:t>dwbenthic_means</w:t>
-      </w:r>
-    </w:p>
-    <w:p>
-      <w:pPr>
-        <w:pStyle w:val="SourceCode"/>
-      </w:pPr>
-      <w:r>
-        <w:rPr>
-          <w:rStyle w:val="VerbatimChar"/>
-        </w:rPr>
-        <w:t>##  Deepwater Benthic      prob         SE  df  asymp.LCL asymp.UCL</w:t>
-      </w:r>
-      <w:r>
-        <w:br/>
-      </w:r>
-      <w:r>
-        <w:rPr>
-          <w:rStyle w:val="VerbatimChar"/>
-        </w:rPr>
-        <w:t>##          0       0 0.1791999 0.05396143 Inf 0.09614401 0.3094414</w:t>
-      </w:r>
-      <w:r>
-        <w:br/>
-      </w:r>
-      <w:r>
-        <w:rPr>
-          <w:rStyle w:val="VerbatimChar"/>
-        </w:rPr>
-        <w:t>##          1       0 0.2284847 0.06276398 Inf 0.12845055 0.3730755</w:t>
-      </w:r>
-      <w:r>
-        <w:br/>
-      </w:r>
-      <w:r>
-        <w:rPr>
-          <w:rStyle w:val="VerbatimChar"/>
-        </w:rPr>
-        <w:t xml:space="preserve">##          </w:t>
-      </w:r>
-      <w:r>
-        <w:rPr>
-          <w:rStyle w:val="VerbatimChar"/>
-        </w:rPr>
-        <w:t>0       1 0.3314748 0.06539904 Inf 0.21755822 0.4692658</w:t>
-      </w:r>
-      <w:r>
-        <w:br/>
-      </w:r>
-      <w:r>
-        <w:rPr>
-          <w:rStyle w:val="VerbatimChar"/>
-        </w:rPr>
-        <w:lastRenderedPageBreak/>
-        <w:t>##          1       1 0.3363502 0.06407968 Inf 0.22404437 0.4707951</w:t>
-      </w:r>
-      <w:r>
-        <w:br/>
-      </w:r>
-      <w:r>
-        <w:rPr>
-          <w:rStyle w:val="VerbatimChar"/>
-        </w:rPr>
-        <w:t xml:space="preserve">## </w:t>
-      </w:r>
-    </w:p>
-    <w:p>
-      <w:pPr>
-        <w:pStyle w:val="SourceCode"/>
-        <w:rPr>
-          <w:rStyle w:val="NormalTok"/>
-          <w:rFonts w:asciiTheme="minorHAnsi" w:hAnsiTheme="minorHAnsi"/>
-          <w:b/>
-          <w:bCs/>
-          <w:sz w:val="24"/>
-          <w:u w:val="single"/>
-          <w:shd w:val="clear" w:color="auto" w:fill="auto"/>
-        </w:rPr>
-      </w:pPr>
-      <w:r>
-        <w:rPr>
-          <w:b/>
-          <w:bCs/>
-          <w:u w:val="single"/>
-        </w:rPr>
-        <w:t>OCEAN</w:t>
-      </w:r>
-    </w:p>
-    <w:p>
-      <w:pPr>
-        <w:pStyle w:val="SourceCode"/>
-      </w:pPr>
-      <w:r>
-        <w:rPr>
-          <w:rStyle w:val="NormalTok"/>
-        </w:rPr>
-        <w:t>Atlantic_means</w:t>
-      </w:r>
-    </w:p>
-    <w:p>
-      <w:pPr>
-        <w:pStyle w:val="SourceCode"/>
-      </w:pPr>
-      <w:r>
-        <w:rPr>
-          <w:rStyle w:val="VerbatimChar"/>
-        </w:rPr>
-        <w:t>##  Atlantic      prob         SE  df asymp.LCL asymp.UCL</w:t>
-      </w:r>
-      <w:r>
-        <w:br/>
-      </w:r>
-      <w:r>
-        <w:rPr>
-          <w:rStyle w:val="VerbatimChar"/>
-        </w:rPr>
-        <w:t>##         0 0.2656567 0.04402789 Inf 0.1886033 0.3602148</w:t>
-      </w:r>
-      <w:r>
-        <w:br/>
-      </w:r>
-      <w:r>
-        <w:rPr>
-          <w:rStyle w:val="VerbatimChar"/>
-        </w:rPr>
-        <w:t>##         1 0.3159401 0.06364432 Inf 0.2059244 0.4513257</w:t>
-      </w:r>
-      <w:r>
-        <w:br/>
-      </w:r>
-      <w:r>
-        <w:rPr>
-          <w:rStyle w:val="VerbatimChar"/>
-        </w:rPr>
-        <w:t xml:space="preserve">## </w:t>
-      </w:r>
-    </w:p>
-    <w:p>
-      <w:pPr>
-        <w:pStyle w:val="SourceCode"/>
-      </w:pPr>
-      <w:r>
-        <w:rPr>
-          <w:rStyle w:val="NormalTok"/>
-        </w:rPr>
-        <w:t>Pacific_means</w:t>
-      </w:r>
-    </w:p>
-    <w:p>
-      <w:pPr>
-        <w:pStyle w:val="SourceCode"/>
-      </w:pPr>
-      <w:r>
-        <w:rPr>
-          <w:rStyle w:val="VerbatimChar"/>
-        </w:rPr>
-        <w:t>##  Pacific      prob         SE  df asymp.LCL asymp.UCL</w:t>
-      </w:r>
-      <w:r>
-        <w:br/>
-      </w:r>
-      <w:r>
-        <w:rPr>
-          <w:rStyle w:val="VerbatimChar"/>
-        </w:rPr>
-        <w:t>##        0 0.2602605 0.05069381 Inf 0.1735471 0.3708583</w:t>
-      </w:r>
-      <w:r>
-        <w:br/>
-      </w:r>
-      <w:r>
-        <w:rPr>
-          <w:rStyle w:val="VerbatimChar"/>
-        </w:rPr>
-        <w:t>##        1 0.2977536 0.04492601 Inf 0.2176980 0.3924788</w:t>
-      </w:r>
-      <w:r>
-        <w:br/>
-      </w:r>
-    </w:p>
-    <w:p>
-      <w:pPr>
-        <w:pStyle w:val="SourceCode"/>
-      </w:pPr>
-      <w:r>
-        <w:rPr>
-          <w:rStyle w:val="NormalTok"/>
-        </w:rPr>
-        <w:t>Indian_means</w:t>
-      </w:r>
-    </w:p>
-    <w:p>
-      <w:pPr>
-        <w:pStyle w:val="SourceCode"/>
-      </w:pPr>
-      <w:r>
-        <w:rPr>
-          <w:rStyle w:val="VerbatimChar"/>
-        </w:rPr>
-        <w:t>##  Indian      prob         SE  df asymp.LCL asymp.UCL</w:t>
-      </w:r>
-      <w:r>
-        <w:br/>
-      </w:r>
-      <w:r>
-        <w:rPr>
-          <w:rStyle w:val="VerbatimChar"/>
-        </w:rPr>
-        <w:t>##       0 0.3626454 0.04994579 Inf  0.271420 0.4649647</w:t>
-      </w:r>
-      <w:r>
-        <w:br/>
-      </w:r>
-      <w:r>
-        <w:rPr>
-          <w:rStyle w:val="VerbatimChar"/>
-        </w:rPr>
-        <w:t>##</w:t>
-      </w:r>
-      <w:r>
-        <w:rPr>
-          <w:rStyle w:val="VerbatimChar"/>
-        </w:rPr>
-        <w:t xml:space="preserve">       1 0.1764233 0.03851339 Inf  0.113017 0.2647834</w:t>
-      </w:r>
-      <w:r>
-        <w:br/>
-      </w:r>
-      <w:r>
-        <w:rPr>
-          <w:rStyle w:val="VerbatimChar"/>
-        </w:rPr>
-        <w:t xml:space="preserve">## </w:t>
-      </w:r>
-      <w:r>
-        <w:br/>
-      </w:r>
-    </w:p>
-    <w:p>
-      <w:pPr>
-        <w:pStyle w:val="SourceCode"/>
-        <w:rPr>
-          <w:b/>
-          <w:bCs/>
-          <w:u w:val="single"/>
-        </w:rPr>
-      </w:pPr>
-      <w:r>
-        <w:rPr>
-          <w:b/>
-          <w:bCs/>
-          <w:u w:val="single"/>
-        </w:rPr>
-        <w:t>DEPTH</w:t>
-      </w:r>
-    </w:p>
-    <w:p>
-      <w:pPr>
-        <w:pStyle w:val="SourceCode"/>
-      </w:pPr>
-      <w:r>
-        <w:rPr>
-          <w:rStyle w:val="NormalTok"/>
-        </w:rPr>
-        <w:t>bat</w:t>
-      </w:r>
-      <w:r>
-        <w:rPr>
-          <w:rStyle w:val="NormalTok"/>
-        </w:rPr>
-        <w:t>hy_means</w:t>
-      </w:r>
-    </w:p>
-    <w:p>
-      <w:pPr>
-        <w:pStyle w:val="SourceCode"/>
-      </w:pPr>
-      <w:r>
-        <w:rPr>
-          <w:rStyle w:val="VerbatimChar"/>
-        </w:rPr>
-        <w:t>##  Bathypelagic      prob         SE  df asymp.LCL asymp.UCL</w:t>
-      </w:r>
-      <w:r>
-        <w:br/>
-      </w:r>
-      <w:r>
-        <w:rPr>
-          <w:rStyle w:val="VerbatimChar"/>
-        </w:rPr>
-        <w:t>##  0            0.3663419 0.03380986 Inf 0.3029254 0.4347542</w:t>
-      </w:r>
-      <w:r>
-        <w:br/>
-      </w:r>
-      <w:r>
-        <w:rPr>
-          <w:rStyle w:val="VerbatimChar"/>
-        </w:rPr>
-        <w:t>##  1            0.2106856 0.05104242 Inf 0.1275965 0.3275656</w:t>
-      </w:r>
-      <w:r>
-        <w:br/>
-      </w:r>
-      <w:r>
-        <w:rPr>
-          <w:rStyle w:val="VerbatimChar"/>
-        </w:rPr>
-        <w:t xml:space="preserve">## </w:t>
-      </w:r>
-      <w:r>
-        <w:br/>
-      </w:r>
-    </w:p>
-    <w:p>
-      <w:pPr>
-        <w:pStyle w:val="SourceCode"/>
-      </w:pPr>
-      <w:r>
-        <w:rPr>
-          <w:rStyle w:val="NormalTok"/>
-        </w:rPr>
-        <w:t>meso_means</w:t>
-      </w:r>
-    </w:p>
-    <w:p>
-      <w:pPr>
-        <w:pStyle w:val="SourceCode"/>
-      </w:pPr>
-      <w:r>
-        <w:rPr>
-          <w:rStyle w:val="VerbatimChar"/>
-        </w:rPr>
-        <w:t>##  Mesopelagic      prob         SE  df asymp.LCL asymp.UCL</w:t>
-      </w:r>
-      <w:r>
-        <w:br/>
-      </w:r>
-      <w:r>
-        <w:rPr>
-          <w:rStyle w:val="VerbatimChar"/>
-        </w:rPr>
-        <w:t>##  0           0.3013118 0.05396724 Inf 0.2069363 0.4161435</w:t>
-      </w:r>
-      <w:r>
-        <w:br/>
-      </w:r>
-      <w:r>
-        <w:rPr>
-          <w:rStyle w:val="VerbatimChar"/>
-        </w:rPr>
-        <w:t>##  1           0.2635338 0.04390144 Inf 0.1867873 0.3579344</w:t>
-      </w:r>
-      <w:r>
-        <w:br/>
-      </w:r>
-      <w:r>
-        <w:rPr>
-          <w:rStyle w:val="VerbatimChar"/>
-        </w:rPr>
-        <w:t xml:space="preserve">## </w:t>
-      </w:r>
-      <w:r>
-        <w:br/>
-      </w:r>
-    </w:p>
-    <w:p>
-      <w:pPr>
-        <w:pStyle w:val="SourceCode"/>
-      </w:pPr>
-      <w:r>
-        <w:rPr>
-          <w:rStyle w:val="NormalTok"/>
-        </w:rPr>
-        <w:t>epipelag</w:t>
-      </w:r>
-      <w:r>
-        <w:rPr>
-          <w:rStyle w:val="NormalTok"/>
-        </w:rPr>
-        <w:t>ic_means</w:t>
-      </w:r>
-    </w:p>
-    <w:p>
-      <w:pPr>
-        <w:pStyle w:val="SourceCode"/>
-      </w:pPr>
-      <w:r>
-        <w:rPr>
-          <w:rStyle w:val="VerbatimChar"/>
-        </w:rPr>
-        <w:t>##  Epipelagic      prob         SE  df asymp.LCL asymp.UCL</w:t>
-      </w:r>
-      <w:r>
-        <w:br/>
-      </w:r>
-      <w:r>
-        <w:rPr>
-          <w:rStyle w:val="VerbatimChar"/>
-        </w:rPr>
-        <w:t>##  0          0.3322432 0.04758870 Inf 0.2462950 0.4310319</w:t>
-      </w:r>
-      <w:r>
-        <w:br/>
-      </w:r>
-      <w:r>
-        <w:rPr>
-          <w:rStyle w:val="VerbatimChar"/>
-        </w:rPr>
-        <w:t>##  1          0.2367314 0.03977816 Inf 0.1676796 0.3231781</w:t>
-      </w:r>
-      <w:r>
-        <w:br/>
-      </w:r>
-      <w:r>
-        <w:rPr>
-          <w:rStyle w:val="VerbatimChar"/>
-        </w:rPr>
-        <w:t xml:space="preserve">## </w:t>
-      </w:r>
-      <w:r>
-        <w:br/>
-      </w:r>
-    </w:p>
-    <w:p>
-      <w:pPr>
-        <w:pStyle w:val="FirstParagraph"/>
-      </w:pPr>
     </w:p>
     <w:sectPr>
       <w:pgSz w:w="12240" w:h="15840"/>
@@ -881,9 +1717,9 @@
 <file path=word/numbering.xml><?xml version="1.0" encoding="utf-8"?>
 <w:numbering xmlns:wpc="http://schemas.microsoft.com/office/word/2010/wordprocessingCanvas" xmlns:cx="http://schemas.microsoft.com/office/drawing/2014/chartex" xmlns:cx1="http://schemas.microsoft.com/office/drawing/2015/9/8/chartex" xmlns:cx2="http://schemas.microsoft.com/office/drawing/2015/10/21/chartex" xmlns:cx3="http://schemas.microsoft.com/office/drawing/2016/5/9/chartex" xmlns:cx4="http://schemas.microsoft.com/office/drawing/2016/5/10/chartex" xmlns:cx5="http://schemas.microsoft.com/office/drawing/2016/5/11/chartex" xmlns:cx6="http://schemas.microsoft.com/office/drawing/2016/5/12/chartex" xmlns:cx7="http://schemas.microsoft.com/office/drawing/2016/5/13/chartex" xmlns:cx8="http://schemas.microsoft.com/office/drawing/2016/5/14/chartex" xmlns:mc="http://schemas.openxmlformats.org/markup-compatibility/2006" xmlns:aink="http://schemas.microsoft.com/office/drawing/2016/ink" xmlns:am3d="http://schemas.microsoft.com/office/drawing/2017/model3d" xmlns:o="urn:schemas-microsoft-com:office:office" xmlns:r="http://schemas.openxmlformats.org/officeDocument/2006/relationships" xmlns:m="http://schemas.openxmlformats.org/officeDocument/2006/math" xmlns:v="urn:schemas-microsoft-com:vml" xmlns:wp14="http://schemas.microsoft.com/office/word/2010/wordprocessingDrawing" xmlns:wp="http://schemas.openxmlformats.org/drawingml/2006/wordprocessingDrawing" xmlns:w10="urn:schemas-microsoft-com:office:word" xmlns:w="http://schemas.openxmlformats.org/wordprocessingml/2006/main" xmlns:w14="http://schemas.microsoft.com/office/word/2010/wordml" xmlns:w15="http://schemas.microsoft.com/office/word/2012/wordml" xmlns:w16cid="http://schemas.microsoft.com/office/word/2016/wordml/cid" xmlns:w16se="http://schemas.microsoft.com/office/word/2015/wordml/symex" xmlns:wpg="http://schemas.microsoft.com/office/word/2010/wordprocessingGroup" xmlns:wpi="http://schemas.microsoft.com/office/word/2010/wordprocessingInk" xmlns:wne="http://schemas.microsoft.com/office/word/2006/wordml" xmlns:wps="http://schemas.microsoft.com/office/word/2010/wordprocessingShape" mc:Ignorable="w14 w15 w16se w16cid wp14">
   <w:abstractNum w:abstractNumId="0" w15:restartNumberingAfterBreak="0">
-    <w:nsid w:val="E17F69BA"/>
+    <w:nsid w:val="BF247A5F"/>
     <w:multiLevelType w:val="multilevel"/>
-    <w:tmpl w:val="A08A62E8"/>
+    <w:tmpl w:val="7EEE047E"/>
     <w:lvl w:ilvl="0">
       <w:numFmt w:val="bullet"/>
       <w:lvlText w:val=" "/>
@@ -973,9 +1809,9 @@
     </w:lvl>
   </w:abstractNum>
   <w:abstractNum w:abstractNumId="1" w15:restartNumberingAfterBreak="0">
-    <w:nsid w:val="671EE38B"/>
+    <w:nsid w:val="E17F69BA"/>
     <w:multiLevelType w:val="multilevel"/>
-    <w:tmpl w:val="D2023F28"/>
+    <w:tmpl w:val="44DADA48"/>
     <w:lvl w:ilvl="0">
       <w:numFmt w:val="bullet"/>
       <w:lvlText w:val=" "/>
@@ -1065,10 +1901,10 @@
     </w:lvl>
   </w:abstractNum>
   <w:num w:numId="1">
-    <w:abstractNumId w:val="0"/>
+    <w:abstractNumId w:val="1"/>
   </w:num>
   <w:num w:numId="2">
-    <w:abstractNumId w:val="1"/>
+    <w:abstractNumId w:val="0"/>
   </w:num>
 </w:numbering>
 </file>

</xml_diff>